<commit_message>
manually edited article to include sections
</commit_message>
<xml_diff>
--- a/docs/assets/article/Microsoft-Planner-Intro/Agile Teamwork with Office 365 Planner.docx
+++ b/docs/assets/article/Microsoft-Planner-Intro/Agile Teamwork with Office 365 Planner.docx
@@ -6,12 +6,10 @@
       <w:pPr>
         <w:pStyle w:val="Heading1"/>
       </w:pPr>
-      <w:bookmarkStart w:id="0" w:name="_GoBack"/>
       <w:r>
         <w:t>Agile Teamwork with Office 365 Planner</w:t>
       </w:r>
     </w:p>
-    <w:bookmarkEnd w:id="0"/>
     <w:p>
       <w:r>
         <w:t xml:space="preserve">On December 1st, 1913 Henry Ford installed the first moving assembly line. It was brilliant. His innovation reduced the time it took to build a car from more than 12 hours to two hours and 30 minutes. Ford increased production and decreased costs. His plan moved the automobile from one station to the next until it was complete. Today, the world is a lot faster. </w:t>
@@ -30,7 +28,10 @@
         <w:pStyle w:val="Heading2"/>
       </w:pPr>
       <w:r>
-        <w:t>Rugby Teamwork &amp; Management</w:t>
+        <w:t xml:space="preserve">Rugby Teamwork &amp; </w:t>
+      </w:r>
+      <w:r>
+        <w:t>Management</w:t>
       </w:r>
     </w:p>
     <w:p>
@@ -331,6 +332,8 @@
       <w:r>
         <w:t>Scrum Tools</w:t>
       </w:r>
+      <w:bookmarkStart w:id="0" w:name="_GoBack"/>
+      <w:bookmarkEnd w:id="0"/>
     </w:p>
     <w:p>
       <w:r>

</xml_diff>